<commit_message>
nog meer presentatie cum
</commit_message>
<xml_diff>
--- a/Documentatie/presentatie text.docx
+++ b/Documentatie/presentatie text.docx
@@ -231,6 +231,112 @@
         </w:rPr>
         <w:t>Style</w:t>
       </w:r>
+      <w:r>
+        <w:rPr>
+          <w:lang w:val="nl-NL"/>
+        </w:rPr>
+        <w:t xml:space="preserve">: </w:t>
+      </w:r>
+    </w:p>
+    <w:p>
+      <w:pPr>
+        <w:pStyle w:val="ListParagraph"/>
+        <w:rPr>
+          <w:lang w:val="nl-NL"/>
+        </w:rPr>
+      </w:pPr>
+      <w:r>
+        <w:rPr>
+          <w:lang w:val="nl-NL"/>
+        </w:rPr>
+        <w:t xml:space="preserve">Semi-realistisch </w:t>
+      </w:r>
+      <w:proofErr w:type="spellStart"/>
+      <w:r>
+        <w:rPr>
+          <w:lang w:val="nl-NL"/>
+        </w:rPr>
+        <w:t>cartoony</w:t>
+      </w:r>
+      <w:proofErr w:type="spellEnd"/>
+      <w:r>
+        <w:rPr>
+          <w:lang w:val="nl-NL"/>
+        </w:rPr>
+        <w:t xml:space="preserve">, omdat we een stap hoger moesten dan alleen </w:t>
+      </w:r>
+      <w:proofErr w:type="spellStart"/>
+      <w:r>
+        <w:rPr>
+          <w:lang w:val="nl-NL"/>
+        </w:rPr>
+        <w:t>cartoony</w:t>
+      </w:r>
+      <w:proofErr w:type="spellEnd"/>
+      <w:r>
+        <w:rPr>
+          <w:lang w:val="nl-NL"/>
+        </w:rPr>
+        <w:t xml:space="preserve">. De </w:t>
+      </w:r>
+      <w:proofErr w:type="spellStart"/>
+      <w:r>
+        <w:rPr>
+          <w:lang w:val="nl-NL"/>
+        </w:rPr>
+        <w:t>characters</w:t>
+      </w:r>
+      <w:proofErr w:type="spellEnd"/>
+      <w:r>
+        <w:rPr>
+          <w:lang w:val="nl-NL"/>
+        </w:rPr>
+        <w:t xml:space="preserve"> zijn daarom nog steeds </w:t>
+      </w:r>
+      <w:proofErr w:type="spellStart"/>
+      <w:r>
+        <w:rPr>
+          <w:lang w:val="nl-NL"/>
+        </w:rPr>
+        <w:t>cartoony</w:t>
+      </w:r>
+      <w:proofErr w:type="spellEnd"/>
+      <w:r>
+        <w:rPr>
+          <w:lang w:val="nl-NL"/>
+        </w:rPr>
+        <w:t xml:space="preserve"> maar de omgeving zal semi-realistisch zijn. Verder hebben de slums een echt krottenwijk idee als je zou zien als je in een </w:t>
+      </w:r>
+      <w:proofErr w:type="spellStart"/>
+      <w:r>
+        <w:rPr>
+          <w:lang w:val="nl-NL"/>
+        </w:rPr>
+        <w:t>brazilië</w:t>
+      </w:r>
+      <w:proofErr w:type="spellEnd"/>
+      <w:r>
+        <w:rPr>
+          <w:lang w:val="nl-NL"/>
+        </w:rPr>
+        <w:t xml:space="preserve"> bent of als je door </w:t>
+      </w:r>
+      <w:proofErr w:type="spellStart"/>
+      <w:r>
+        <w:rPr>
+          <w:lang w:val="nl-NL"/>
+        </w:rPr>
+        <w:t>dying</w:t>
+      </w:r>
+      <w:proofErr w:type="spellEnd"/>
+      <w:r>
+        <w:rPr>
+          <w:lang w:val="nl-NL"/>
+        </w:rPr>
+        <w:t xml:space="preserve"> light speelt. </w:t>
+      </w:r>
+      <w:bookmarkStart w:id="0" w:name="_GoBack"/>
+      <w:bookmarkEnd w:id="0"/>
     </w:p>
     <w:p>
       <w:pPr>
@@ -277,8 +383,6 @@
         </w:rPr>
         <w:t>, producer doet de samenvatting.</w:t>
       </w:r>
-      <w:bookmarkStart w:id="0" w:name="_GoBack"/>
-      <w:bookmarkEnd w:id="0"/>
     </w:p>
     <w:p>
       <w:pPr>

</xml_diff>

<commit_message>
Aanpassingenkjes presenatietje door Ashertje
</commit_message>
<xml_diff>
--- a/Documentatie/presentatie text.docx
+++ b/Documentatie/presentatie text.docx
@@ -1,6 +1,6 @@
 
 <file path=word/document.xml><?xml version="1.0" encoding="utf-8"?>
-<w:document xmlns:wpc="http://schemas.microsoft.com/office/word/2010/wordprocessingCanvas" xmlns:cx="http://schemas.microsoft.com/office/drawing/2014/chartex" xmlns:cx1="http://schemas.microsoft.com/office/drawing/2015/9/8/chartex" xmlns:cx2="http://schemas.microsoft.com/office/drawing/2015/10/21/chartex" xmlns:cx3="http://schemas.microsoft.com/office/drawing/2016/5/9/chartex" xmlns:cx4="http://schemas.microsoft.com/office/drawing/2016/5/10/chartex" xmlns:cx5="http://schemas.microsoft.com/office/drawing/2016/5/11/chartex" xmlns:cx6="http://schemas.microsoft.com/office/drawing/2016/5/12/chartex" xmlns:cx7="http://schemas.microsoft.com/office/drawing/2016/5/13/chartex" xmlns:cx8="http://schemas.microsoft.com/office/drawing/2016/5/14/chartex" xmlns:mc="http://schemas.openxmlformats.org/markup-compatibility/2006" xmlns:o="urn:schemas-microsoft-com:office:office" xmlns:r="http://schemas.openxmlformats.org/officeDocument/2006/relationships" xmlns:m="http://schemas.openxmlformats.org/officeDocument/2006/math" xmlns:v="urn:schemas-microsoft-com:vml" xmlns:wp14="http://schemas.microsoft.com/office/word/2010/wordprocessingDrawing" xmlns:wp="http://schemas.openxmlformats.org/drawingml/2006/wordprocessingDrawing" xmlns:w10="urn:schemas-microsoft-com:office:word" xmlns:w="http://schemas.openxmlformats.org/wordprocessingml/2006/main" xmlns:w14="http://schemas.microsoft.com/office/word/2010/wordml" xmlns:w15="http://schemas.microsoft.com/office/word/2012/wordml" xmlns:w16se="http://schemas.microsoft.com/office/word/2015/wordml/symex" xmlns:wpg="http://schemas.microsoft.com/office/word/2010/wordprocessingGroup" xmlns:wpi="http://schemas.microsoft.com/office/word/2010/wordprocessingInk" xmlns:wne="http://schemas.microsoft.com/office/word/2006/wordml" xmlns:wps="http://schemas.microsoft.com/office/word/2010/wordprocessingShape" mc:Ignorable="w14 w15 w16se wp14">
+<w:document xmlns:wpc="http://schemas.microsoft.com/office/word/2010/wordprocessingCanvas" xmlns:mc="http://schemas.openxmlformats.org/markup-compatibility/2006" xmlns:o="urn:schemas-microsoft-com:office:office" xmlns:r="http://schemas.openxmlformats.org/officeDocument/2006/relationships" xmlns:m="http://schemas.openxmlformats.org/officeDocument/2006/math" xmlns:v="urn:schemas-microsoft-com:vml" xmlns:wp14="http://schemas.microsoft.com/office/word/2010/wordprocessingDrawing" xmlns:wp="http://schemas.openxmlformats.org/drawingml/2006/wordprocessingDrawing" xmlns:w10="urn:schemas-microsoft-com:office:word" xmlns:w="http://schemas.openxmlformats.org/wordprocessingml/2006/main" xmlns:w14="http://schemas.microsoft.com/office/word/2010/wordml" xmlns:w15="http://schemas.microsoft.com/office/word/2012/wordml" xmlns:wpg="http://schemas.microsoft.com/office/word/2010/wordprocessingGroup" xmlns:wpi="http://schemas.microsoft.com/office/word/2010/wordprocessingInk" xmlns:wne="http://schemas.microsoft.com/office/word/2006/wordml" xmlns:wps="http://schemas.microsoft.com/office/word/2010/wordprocessingShape" mc:Ignorable="w14 w15 wp14">
   <w:body>
     <w:p>
       <w:pPr>
@@ -22,11 +22,9 @@
           <w:numId w:val="1"/>
         </w:numPr>
       </w:pPr>
-      <w:proofErr w:type="spellStart"/>
       <w:r>
         <w:t>Indeling</w:t>
       </w:r>
-      <w:proofErr w:type="spellEnd"/>
     </w:p>
     <w:p>
       <w:pPr>
@@ -49,21 +47,7 @@
         <w:rPr>
           <w:lang w:val="nl-NL"/>
         </w:rPr>
-        <w:t xml:space="preserve">Om binnen te komen heb je 7 specifieke objecten nodig, deze krijg je door voor elk object een raadsel op te lossen. Als je de raadsels hebt opgelost en de juiste objecten hebt verzameld met daarmee bewezen hebt dat je weet waar je naartoe gaat krijg je </w:t>
-      </w:r>
-      <w:proofErr w:type="spellStart"/>
-      <w:r>
-        <w:rPr>
-          <w:lang w:val="nl-NL"/>
-        </w:rPr>
-        <w:t>asylum</w:t>
-      </w:r>
-      <w:proofErr w:type="spellEnd"/>
-      <w:r>
-        <w:rPr>
-          <w:lang w:val="nl-NL"/>
-        </w:rPr>
-        <w:t>.</w:t>
+        <w:t>Om binnen te komen heb je 7 specifieke objecten nodig, deze krijg je door voor elk object een raadsel op te lossen. Als je de raadsels hebt opgelost en de juiste objecten hebt verzameld met daarmee bewezen hebt dat je weet waar je naartoe gaat krijg je asylum.</w:t>
       </w:r>
     </w:p>
     <w:p>
@@ -81,137 +65,105 @@
         <w:rPr>
           <w:lang w:val="nl-NL"/>
         </w:rPr>
-        <w:t xml:space="preserve">Concept: het concept is een first person </w:t>
-      </w:r>
-      <w:proofErr w:type="spellStart"/>
-      <w:r>
-        <w:rPr>
-          <w:lang w:val="nl-NL"/>
-        </w:rPr>
-        <w:t>scavenge</w:t>
-      </w:r>
-      <w:proofErr w:type="spellEnd"/>
+        <w:t>Concept: het concept is een first person scavenge hunt adventure puzzle game. Dit is omdat puur scavenge hunt of puur adventure het idee niet zou omschrijven. Mond vol maar het klopt. Je begint in de slums nadat je ben geintroduceerd in het spel. Hier weet je al dat je de raadsels moet opl</w:t>
+      </w:r>
+      <w:r>
+        <w:rPr>
+          <w:lang w:val="nl-NL"/>
+        </w:rPr>
+        <w:t>ossen om</w:t>
+      </w:r>
+      <w:r>
+        <w:rPr>
+          <w:lang w:val="nl-NL"/>
+        </w:rPr>
+        <w:t xml:space="preserve"> 7 veschillende objecten in 7 verschillende gebieden</w:t>
+      </w:r>
+      <w:r>
+        <w:rPr>
+          <w:lang w:val="nl-NL"/>
+        </w:rPr>
+        <w:t xml:space="preserve"> te vinden </w:t>
+      </w:r>
+      <w:r>
+        <w:rPr>
+          <w:lang w:val="nl-NL"/>
+        </w:rPr>
+        <w:t xml:space="preserve">, dit weet je </w:t>
+      </w:r>
+      <w:r>
+        <w:rPr>
+          <w:lang w:val="nl-NL"/>
+        </w:rPr>
+        <w:t>do</w:t>
+      </w:r>
+      <w:bookmarkStart w:id="0" w:name="_GoBack"/>
+      <w:bookmarkEnd w:id="0"/>
+      <w:r>
+        <w:rPr>
+          <w:lang w:val="nl-NL"/>
+        </w:rPr>
+        <w:t>ordat</w:t>
+      </w:r>
       <w:r>
         <w:rPr>
           <w:lang w:val="nl-NL"/>
         </w:rPr>
         <w:t xml:space="preserve"> </w:t>
       </w:r>
-      <w:proofErr w:type="spellStart"/>
-      <w:r>
-        <w:rPr>
-          <w:lang w:val="nl-NL"/>
-        </w:rPr>
-        <w:t>hunt</w:t>
-      </w:r>
-      <w:proofErr w:type="spellEnd"/>
-      <w:r>
-        <w:rPr>
-          <w:lang w:val="nl-NL"/>
-        </w:rPr>
-        <w:t xml:space="preserve"> adventure </w:t>
-      </w:r>
-      <w:proofErr w:type="spellStart"/>
-      <w:r>
-        <w:rPr>
-          <w:lang w:val="nl-NL"/>
-        </w:rPr>
-        <w:t>puzzle</w:t>
-      </w:r>
-      <w:proofErr w:type="spellEnd"/>
-      <w:r>
-        <w:rPr>
-          <w:lang w:val="nl-NL"/>
-        </w:rPr>
-        <w:t xml:space="preserve"> game. Dit is omdat puur </w:t>
-      </w:r>
-      <w:proofErr w:type="spellStart"/>
-      <w:r>
-        <w:rPr>
-          <w:lang w:val="nl-NL"/>
-        </w:rPr>
-        <w:t>scavenge</w:t>
-      </w:r>
-      <w:proofErr w:type="spellEnd"/>
-      <w:r>
-        <w:rPr>
-          <w:lang w:val="nl-NL"/>
-        </w:rPr>
-        <w:t xml:space="preserve"> </w:t>
-      </w:r>
-      <w:proofErr w:type="spellStart"/>
-      <w:r>
-        <w:rPr>
-          <w:lang w:val="nl-NL"/>
-        </w:rPr>
-        <w:t>hunt</w:t>
-      </w:r>
-      <w:proofErr w:type="spellEnd"/>
-      <w:r>
-        <w:rPr>
-          <w:lang w:val="nl-NL"/>
-        </w:rPr>
-        <w:t xml:space="preserve"> of puur adventure het idee niet zou omschrijven. Mond vol maar het klopt. Je begint in de slums nadat je ben </w:t>
-      </w:r>
-      <w:proofErr w:type="spellStart"/>
-      <w:r>
-        <w:rPr>
-          <w:lang w:val="nl-NL"/>
-        </w:rPr>
-        <w:t>geintroduceerd</w:t>
-      </w:r>
-      <w:proofErr w:type="spellEnd"/>
-      <w:r>
-        <w:rPr>
-          <w:lang w:val="nl-NL"/>
-        </w:rPr>
-        <w:t xml:space="preserve"> in het spel. Hier weet je al dat je de raadsels moet opl</w:t>
-      </w:r>
-      <w:r>
-        <w:rPr>
-          <w:lang w:val="nl-NL"/>
-        </w:rPr>
-        <w:t xml:space="preserve">ossen in 7 </w:t>
-      </w:r>
-      <w:proofErr w:type="spellStart"/>
-      <w:r>
-        <w:rPr>
-          <w:lang w:val="nl-NL"/>
-        </w:rPr>
-        <w:t>veschillende</w:t>
-      </w:r>
-      <w:proofErr w:type="spellEnd"/>
-      <w:r>
-        <w:rPr>
-          <w:lang w:val="nl-NL"/>
-        </w:rPr>
-        <w:t xml:space="preserve"> objecten in 7 verschillende gebieden</w:t>
-      </w:r>
-      <w:r>
-        <w:rPr>
-          <w:lang w:val="nl-NL"/>
-        </w:rPr>
-        <w:t xml:space="preserve">, dit weet je omdat je het te zien krijgt voordat het spel begint. </w:t>
-      </w:r>
-      <w:r>
-        <w:rPr>
-          <w:lang w:val="nl-NL"/>
-        </w:rPr>
-        <w:t xml:space="preserve">Eenmaal klaar hiermee ga je naar je contact waar je de objecten aan overhandigt om de </w:t>
-      </w:r>
-      <w:proofErr w:type="spellStart"/>
-      <w:r>
-        <w:rPr>
-          <w:lang w:val="nl-NL"/>
-        </w:rPr>
-        <w:t>city</w:t>
-      </w:r>
-      <w:proofErr w:type="spellEnd"/>
-      <w:r>
-        <w:rPr>
-          <w:lang w:val="nl-NL"/>
-        </w:rPr>
-        <w:t xml:space="preserve"> in de komen. Binnen krijg je een aantal keuzes als welk huis en wat je rol is, hiermee heb je je doel gehaald en is het spel klaar. </w:t>
+      <w:r>
+        <w:rPr>
+          <w:lang w:val="nl-NL"/>
+        </w:rPr>
+        <w:t>Malcom dit je verteld aan het begin</w:t>
+      </w:r>
+      <w:r>
+        <w:rPr>
+          <w:lang w:val="nl-NL"/>
+        </w:rPr>
+        <w:t xml:space="preserve">. </w:t>
+      </w:r>
+      <w:r>
+        <w:rPr>
+          <w:lang w:val="nl-NL"/>
+        </w:rPr>
+        <w:t xml:space="preserve">Eenmaal klaar hiermee ga je naar </w:t>
+      </w:r>
+      <w:r>
+        <w:rPr>
+          <w:lang w:val="nl-NL"/>
+        </w:rPr>
+        <w:t>Malcom</w:t>
+      </w:r>
+      <w:r>
+        <w:rPr>
+          <w:lang w:val="nl-NL"/>
+        </w:rPr>
+        <w:t xml:space="preserve"> waar je de objecten aan overhandigt om de city in de komen. </w:t>
+      </w:r>
+      <w:r>
+        <w:rPr>
+          <w:lang w:val="nl-NL"/>
+        </w:rPr>
+        <w:t>/</w:t>
+      </w:r>
+      <w:r>
+        <w:rPr>
+          <w:lang w:val="nl-NL"/>
+        </w:rPr>
+        <w:t>Binnen krijg je een aantal keuzes als welk huis en wat je rol is</w:t>
+      </w:r>
+      <w:r>
+        <w:rPr>
+          <w:lang w:val="nl-NL"/>
+        </w:rPr>
+        <w:t>/</w:t>
+      </w:r>
+      <w:r>
+        <w:rPr>
+          <w:lang w:val="nl-NL"/>
+        </w:rPr>
+        <w:t xml:space="preserve">, hiermee heb je je doel gehaald en is het spel klaar. </w:t>
       </w:r>
     </w:p>
     <w:p>
@@ -249,94 +201,8 @@
         <w:rPr>
           <w:lang w:val="nl-NL"/>
         </w:rPr>
-        <w:t xml:space="preserve">Semi-realistisch </w:t>
-      </w:r>
-      <w:proofErr w:type="spellStart"/>
-      <w:r>
-        <w:rPr>
-          <w:lang w:val="nl-NL"/>
-        </w:rPr>
-        <w:t>cartoony</w:t>
-      </w:r>
-      <w:proofErr w:type="spellEnd"/>
-      <w:r>
-        <w:rPr>
-          <w:lang w:val="nl-NL"/>
-        </w:rPr>
-        <w:t xml:space="preserve">, omdat we een stap hoger moesten dan alleen </w:t>
-      </w:r>
-      <w:proofErr w:type="spellStart"/>
-      <w:r>
-        <w:rPr>
-          <w:lang w:val="nl-NL"/>
-        </w:rPr>
-        <w:t>cartoony</w:t>
-      </w:r>
-      <w:proofErr w:type="spellEnd"/>
-      <w:r>
-        <w:rPr>
-          <w:lang w:val="nl-NL"/>
-        </w:rPr>
-        <w:t xml:space="preserve">. De </w:t>
-      </w:r>
-      <w:proofErr w:type="spellStart"/>
-      <w:r>
-        <w:rPr>
-          <w:lang w:val="nl-NL"/>
-        </w:rPr>
-        <w:t>characters</w:t>
-      </w:r>
-      <w:proofErr w:type="spellEnd"/>
-      <w:r>
-        <w:rPr>
-          <w:lang w:val="nl-NL"/>
-        </w:rPr>
-        <w:t xml:space="preserve"> zijn daarom nog steeds </w:t>
-      </w:r>
-      <w:proofErr w:type="spellStart"/>
-      <w:r>
-        <w:rPr>
-          <w:lang w:val="nl-NL"/>
-        </w:rPr>
-        <w:t>cartoony</w:t>
-      </w:r>
-      <w:proofErr w:type="spellEnd"/>
-      <w:r>
-        <w:rPr>
-          <w:lang w:val="nl-NL"/>
-        </w:rPr>
-        <w:t xml:space="preserve"> maar de omgeving zal semi-realistisch zijn. Verder hebben de slums een echt krottenwijk idee als je zou zien als je in een </w:t>
-      </w:r>
-      <w:proofErr w:type="spellStart"/>
-      <w:r>
-        <w:rPr>
-          <w:lang w:val="nl-NL"/>
-        </w:rPr>
-        <w:t>brazilië</w:t>
-      </w:r>
-      <w:proofErr w:type="spellEnd"/>
-      <w:r>
-        <w:rPr>
-          <w:lang w:val="nl-NL"/>
-        </w:rPr>
-        <w:t xml:space="preserve"> bent of als je door </w:t>
-      </w:r>
-      <w:proofErr w:type="spellStart"/>
-      <w:r>
-        <w:rPr>
-          <w:lang w:val="nl-NL"/>
-        </w:rPr>
-        <w:t>dying</w:t>
-      </w:r>
-      <w:proofErr w:type="spellEnd"/>
-      <w:r>
-        <w:rPr>
-          <w:lang w:val="nl-NL"/>
-        </w:rPr>
-        <w:t xml:space="preserve"> light speelt. </w:t>
-      </w:r>
-      <w:bookmarkStart w:id="0" w:name="_GoBack"/>
-      <w:bookmarkEnd w:id="0"/>
+        <w:t xml:space="preserve">Semi-realistisch cartoony, omdat we een stap hoger moesten dan alleen cartoony. De characters zijn daarom nog steeds cartoony maar de omgeving zal semi-realistisch zijn. Verder hebben de slums een echt krottenwijk idee als je zou zien als je in een brazilië bent of als je door dying light speelt. </w:t>
+      </w:r>
     </w:p>
     <w:p>
       <w:pPr>
@@ -367,21 +233,7 @@
         <w:rPr>
           <w:lang w:val="nl-NL"/>
         </w:rPr>
-        <w:t xml:space="preserve">Ieder voor zich in specifieke </w:t>
-      </w:r>
-      <w:proofErr w:type="spellStart"/>
-      <w:r>
-        <w:rPr>
-          <w:lang w:val="nl-NL"/>
-        </w:rPr>
-        <w:t>roles</w:t>
-      </w:r>
-      <w:proofErr w:type="spellEnd"/>
-      <w:r>
-        <w:rPr>
-          <w:lang w:val="nl-NL"/>
-        </w:rPr>
-        <w:t>, producer doet de samenvatting.</w:t>
+        <w:t>Ieder voor zich in specifieke roles, producer doet de samenvatting.</w:t>
       </w:r>
     </w:p>
     <w:p>
@@ -403,7 +255,7 @@
 </file>
 
 <file path=word/numbering.xml><?xml version="1.0" encoding="utf-8"?>
-<w:numbering xmlns:wpc="http://schemas.microsoft.com/office/word/2010/wordprocessingCanvas" xmlns:cx="http://schemas.microsoft.com/office/drawing/2014/chartex" xmlns:cx1="http://schemas.microsoft.com/office/drawing/2015/9/8/chartex" xmlns:cx2="http://schemas.microsoft.com/office/drawing/2015/10/21/chartex" xmlns:cx3="http://schemas.microsoft.com/office/drawing/2016/5/9/chartex" xmlns:cx4="http://schemas.microsoft.com/office/drawing/2016/5/10/chartex" xmlns:cx5="http://schemas.microsoft.com/office/drawing/2016/5/11/chartex" xmlns:cx6="http://schemas.microsoft.com/office/drawing/2016/5/12/chartex" xmlns:cx7="http://schemas.microsoft.com/office/drawing/2016/5/13/chartex" xmlns:cx8="http://schemas.microsoft.com/office/drawing/2016/5/14/chartex" xmlns:mc="http://schemas.openxmlformats.org/markup-compatibility/2006" xmlns:o="urn:schemas-microsoft-com:office:office" xmlns:r="http://schemas.openxmlformats.org/officeDocument/2006/relationships" xmlns:m="http://schemas.openxmlformats.org/officeDocument/2006/math" xmlns:v="urn:schemas-microsoft-com:vml" xmlns:wp14="http://schemas.microsoft.com/office/word/2010/wordprocessingDrawing" xmlns:wp="http://schemas.openxmlformats.org/drawingml/2006/wordprocessingDrawing" xmlns:w10="urn:schemas-microsoft-com:office:word" xmlns:w="http://schemas.openxmlformats.org/wordprocessingml/2006/main" xmlns:w14="http://schemas.microsoft.com/office/word/2010/wordml" xmlns:w15="http://schemas.microsoft.com/office/word/2012/wordml" xmlns:w16se="http://schemas.microsoft.com/office/word/2015/wordml/symex" xmlns:wpg="http://schemas.microsoft.com/office/word/2010/wordprocessingGroup" xmlns:wpi="http://schemas.microsoft.com/office/word/2010/wordprocessingInk" xmlns:wne="http://schemas.microsoft.com/office/word/2006/wordml" xmlns:wps="http://schemas.microsoft.com/office/word/2010/wordprocessingShape" mc:Ignorable="w14 w15 w16se wp14">
+<w:numbering xmlns:wpc="http://schemas.microsoft.com/office/word/2010/wordprocessingCanvas" xmlns:mc="http://schemas.openxmlformats.org/markup-compatibility/2006" xmlns:o="urn:schemas-microsoft-com:office:office" xmlns:r="http://schemas.openxmlformats.org/officeDocument/2006/relationships" xmlns:m="http://schemas.openxmlformats.org/officeDocument/2006/math" xmlns:v="urn:schemas-microsoft-com:vml" xmlns:wp14="http://schemas.microsoft.com/office/word/2010/wordprocessingDrawing" xmlns:wp="http://schemas.openxmlformats.org/drawingml/2006/wordprocessingDrawing" xmlns:w10="urn:schemas-microsoft-com:office:word" xmlns:w="http://schemas.openxmlformats.org/wordprocessingml/2006/main" xmlns:w14="http://schemas.microsoft.com/office/word/2010/wordml" xmlns:w15="http://schemas.microsoft.com/office/word/2012/wordml" xmlns:wpg="http://schemas.microsoft.com/office/word/2010/wordprocessingGroup" xmlns:wpi="http://schemas.microsoft.com/office/word/2010/wordprocessingInk" xmlns:wne="http://schemas.microsoft.com/office/word/2006/wordml" xmlns:wps="http://schemas.microsoft.com/office/word/2010/wordprocessingShape" mc:Ignorable="w14 w15 wp14">
   <w:abstractNum w:abstractNumId="0" w15:restartNumberingAfterBreak="0">
     <w:nsid w:val="6B446A15"/>
     <w:multiLevelType w:val="hybridMultilevel"/>
@@ -500,7 +352,7 @@
 </file>
 
 <file path=word/styles.xml><?xml version="1.0" encoding="utf-8"?>
-<w:styles xmlns:mc="http://schemas.openxmlformats.org/markup-compatibility/2006" xmlns:r="http://schemas.openxmlformats.org/officeDocument/2006/relationships" xmlns:w="http://schemas.openxmlformats.org/wordprocessingml/2006/main" xmlns:w14="http://schemas.microsoft.com/office/word/2010/wordml" xmlns:w15="http://schemas.microsoft.com/office/word/2012/wordml" xmlns:w16se="http://schemas.microsoft.com/office/word/2015/wordml/symex" mc:Ignorable="w14 w15 w16se">
+<w:styles xmlns:mc="http://schemas.openxmlformats.org/markup-compatibility/2006" xmlns:r="http://schemas.openxmlformats.org/officeDocument/2006/relationships" xmlns:w="http://schemas.openxmlformats.org/wordprocessingml/2006/main" xmlns:w14="http://schemas.microsoft.com/office/word/2010/wordml" xmlns:w15="http://schemas.microsoft.com/office/word/2012/wordml" mc:Ignorable="w14 w15">
   <w:docDefaults>
     <w:rPrDefault>
       <w:rPr>
@@ -516,7 +368,7 @@
       </w:pPr>
     </w:pPrDefault>
   </w:docDefaults>
-  <w:latentStyles w:defLockedState="0" w:defUIPriority="99" w:defSemiHidden="0" w:defUnhideWhenUsed="0" w:defQFormat="0" w:count="374">
+  <w:latentStyles w:defLockedState="0" w:defUIPriority="99" w:defSemiHidden="0" w:defUnhideWhenUsed="0" w:defQFormat="0" w:count="371">
     <w:lsdException w:name="Normal" w:uiPriority="0" w:qFormat="1"/>
     <w:lsdException w:name="heading 1" w:uiPriority="9" w:qFormat="1"/>
     <w:lsdException w:name="heading 2" w:semiHidden="1" w:uiPriority="9" w:unhideWhenUsed="1" w:qFormat="1"/>
@@ -888,9 +740,6 @@
     <w:lsdException w:name="List Table 5 Dark Accent 6" w:uiPriority="50"/>
     <w:lsdException w:name="List Table 6 Colorful Accent 6" w:uiPriority="51"/>
     <w:lsdException w:name="List Table 7 Colorful Accent 6" w:uiPriority="52"/>
-    <w:lsdException w:name="Mention" w:semiHidden="1" w:unhideWhenUsed="1"/>
-    <w:lsdException w:name="Smart Hyperlink" w:semiHidden="1" w:unhideWhenUsed="1"/>
-    <w:lsdException w:name="Hashtag" w:semiHidden="1" w:unhideWhenUsed="1"/>
   </w:latentStyles>
   <w:style w:type="paragraph" w:default="1" w:styleId="Normal">
     <w:name w:val="Normal"/>

</xml_diff>